<commit_message>
more ui plus docs
</commit_message>
<xml_diff>
--- a/OSO TextDocs/Begrundelse for valg.docx
+++ b/OSO TextDocs/Begrundelse for valg.docx
@@ -10,7 +10,6 @@
           <w:docPartUnique/>
         </w:docPartObj>
       </w:sdtPr>
-      <w:sdtEndPr/>
       <w:sdtContent>
         <w:p>
           <w:pPr>
@@ -121,7 +120,6 @@
                                     <w:dataBinding w:prefixMappings="xmlns:ns0='http://schemas.openxmlformats.org/package/2006/metadata/core-properties' xmlns:ns1='http://purl.org/dc/elements/1.1/'" w:xpath="/ns0:coreProperties[1]/ns1:title[1]" w:storeItemID="{6C3C8BC8-F283-45AE-878A-BAB7291924A1}"/>
                                     <w:text/>
                                   </w:sdtPr>
-                                  <w:sdtEndPr/>
                                   <w:sdtContent>
                                     <w:r>
                                       <w:rPr>
@@ -132,7 +130,7 @@
                                         <w:sz w:val="56"/>
                                         <w:szCs w:val="56"/>
                                       </w:rPr>
-                                      <w:t>Begrundelse for valg</w:t>
+                                      <w:t xml:space="preserve">Programmør Uddannelse </w:t>
                                     </w:r>
                                   </w:sdtContent>
                                 </w:sdt>
@@ -147,38 +145,6 @@
                                     <w:szCs w:val="28"/>
                                   </w:rPr>
                                 </w:pPr>
-                                <w:sdt>
-                                  <w:sdtPr>
-                                    <w:rPr>
-                                      <w:i/>
-                                      <w:iCs/>
-                                      <w:color w:val="244583" w:themeColor="accent2" w:themeShade="80"/>
-                                      <w:sz w:val="28"/>
-                                      <w:szCs w:val="28"/>
-                                    </w:rPr>
-                                    <w:alias w:val="Undertitel"/>
-                                    <w:id w:val="83737009"/>
-                                    <w:placeholder>
-                                      <w:docPart w:val="FAEAFF886BBB450A9B7C0DC8E090612A"/>
-                                    </w:placeholder>
-                                    <w:showingPlcHdr/>
-                                    <w:dataBinding w:prefixMappings="xmlns:ns0='http://schemas.openxmlformats.org/package/2006/metadata/core-properties' xmlns:ns1='http://purl.org/dc/elements/1.1/'" w:xpath="/ns0:coreProperties[1]/ns1:subject[1]" w:storeItemID="{6C3C8BC8-F283-45AE-878A-BAB7291924A1}"/>
-                                    <w:text/>
-                                  </w:sdtPr>
-                                  <w:sdtEndPr/>
-                                  <w:sdtContent>
-                                    <w:r>
-                                      <w:rPr>
-                                        <w:i/>
-                                        <w:iCs/>
-                                        <w:color w:val="244583" w:themeColor="accent2" w:themeShade="80"/>
-                                        <w:sz w:val="28"/>
-                                        <w:szCs w:val="28"/>
-                                      </w:rPr>
-                                      <w:t>[Skriv dokumentets undertitel]</w:t>
-                                    </w:r>
-                                  </w:sdtContent>
-                                </w:sdt>
                               </w:p>
                               <w:p>
                                 <w:pPr>
@@ -203,13 +169,9 @@
                                     <w:dataBinding w:prefixMappings="xmlns:ns0='http://schemas.microsoft.com/office/2006/coverPageProps'" w:xpath="/ns0:CoverPageProperties[1]/ns0:Abstract[1]" w:storeItemID="{55AF091B-3C7A-41E3-B477-F2FDAA23CFDA}"/>
                                     <w:text/>
                                   </w:sdtPr>
-                                  <w:sdtEndPr/>
                                   <w:sdtContent>
                                     <w:r>
-                                      <w:t xml:space="preserve">[Skriv et resume af dokumentet her. Resumeet er normalt en kort beskrivelse af dokumentets indhold. Skriv et resume </w:t>
-                                    </w:r>
-                                    <w:r>
-                                      <w:t>af dokumentet her. Resumeet er normalt en kort beskrivelse af dokumentets indhold.]</w:t>
+                                      <w:t>[Skriv et resume af dokumentet her. Resumeet er normalt en kort beskrivelse af dokumentets indhold. Skriv et resume af dokumentet her. Resumeet er normalt en kort beskrivelse af dokumentets indhold.]</w:t>
                                     </w:r>
                                   </w:sdtContent>
                                 </w:sdt>
@@ -265,7 +227,6 @@
                               <w:dataBinding w:prefixMappings="xmlns:ns0='http://schemas.openxmlformats.org/package/2006/metadata/core-properties' xmlns:ns1='http://purl.org/dc/elements/1.1/'" w:xpath="/ns0:coreProperties[1]/ns1:title[1]" w:storeItemID="{6C3C8BC8-F283-45AE-878A-BAB7291924A1}"/>
                               <w:text/>
                             </w:sdtPr>
-                            <w:sdtEndPr/>
                             <w:sdtContent>
                               <w:r>
                                 <w:rPr>
@@ -276,7 +237,7 @@
                                   <w:sz w:val="56"/>
                                   <w:szCs w:val="56"/>
                                 </w:rPr>
-                                <w:t>Begrundelse for valg</w:t>
+                                <w:t xml:space="preserve">Programmør Uddannelse </w:t>
                               </w:r>
                             </w:sdtContent>
                           </w:sdt>
@@ -291,38 +252,6 @@
                               <w:szCs w:val="28"/>
                             </w:rPr>
                           </w:pPr>
-                          <w:sdt>
-                            <w:sdtPr>
-                              <w:rPr>
-                                <w:i/>
-                                <w:iCs/>
-                                <w:color w:val="244583" w:themeColor="accent2" w:themeShade="80"/>
-                                <w:sz w:val="28"/>
-                                <w:szCs w:val="28"/>
-                              </w:rPr>
-                              <w:alias w:val="Undertitel"/>
-                              <w:id w:val="83737009"/>
-                              <w:placeholder>
-                                <w:docPart w:val="FAEAFF886BBB450A9B7C0DC8E090612A"/>
-                              </w:placeholder>
-                              <w:showingPlcHdr/>
-                              <w:dataBinding w:prefixMappings="xmlns:ns0='http://schemas.openxmlformats.org/package/2006/metadata/core-properties' xmlns:ns1='http://purl.org/dc/elements/1.1/'" w:xpath="/ns0:coreProperties[1]/ns1:subject[1]" w:storeItemID="{6C3C8BC8-F283-45AE-878A-BAB7291924A1}"/>
-                              <w:text/>
-                            </w:sdtPr>
-                            <w:sdtEndPr/>
-                            <w:sdtContent>
-                              <w:r>
-                                <w:rPr>
-                                  <w:i/>
-                                  <w:iCs/>
-                                  <w:color w:val="244583" w:themeColor="accent2" w:themeShade="80"/>
-                                  <w:sz w:val="28"/>
-                                  <w:szCs w:val="28"/>
-                                </w:rPr>
-                                <w:t>[Skriv dokumentets undertitel]</w:t>
-                              </w:r>
-                            </w:sdtContent>
-                          </w:sdt>
                         </w:p>
                         <w:p>
                           <w:pPr>
@@ -347,13 +276,9 @@
                               <w:dataBinding w:prefixMappings="xmlns:ns0='http://schemas.microsoft.com/office/2006/coverPageProps'" w:xpath="/ns0:CoverPageProperties[1]/ns0:Abstract[1]" w:storeItemID="{55AF091B-3C7A-41E3-B477-F2FDAA23CFDA}"/>
                               <w:text/>
                             </w:sdtPr>
-                            <w:sdtEndPr/>
                             <w:sdtContent>
                               <w:r>
-                                <w:t xml:space="preserve">[Skriv et resume af dokumentet her. Resumeet er normalt en kort beskrivelse af dokumentets indhold. Skriv et resume </w:t>
-                              </w:r>
-                              <w:r>
-                                <w:t>af dokumentet her. Resumeet er normalt en kort beskrivelse af dokumentets indhold.]</w:t>
+                                <w:t>[Skriv et resume af dokumentet her. Resumeet er normalt en kort beskrivelse af dokumentets indhold. Skriv et resume af dokumentet her. Resumeet er normalt en kort beskrivelse af dokumentets indhold.]</w:t>
                               </w:r>
                             </w:sdtContent>
                           </w:sdt>
@@ -996,7 +921,6 @@
                                     </w:placeholder>
                                     <w:text/>
                                   </w:sdtPr>
-                                  <w:sdtEndPr/>
                                   <w:sdtContent>
                                     <w:r>
                                       <w:rPr>
@@ -1036,7 +960,6 @@
                                       <w:calendar w:val="gregorian"/>
                                     </w:date>
                                   </w:sdtPr>
-                                  <w:sdtEndPr/>
                                   <w:sdtContent>
                                     <w:r>
                                       <w:rPr>
@@ -1094,7 +1017,6 @@
                               </w:placeholder>
                               <w:text/>
                             </w:sdtPr>
-                            <w:sdtEndPr/>
                             <w:sdtContent>
                               <w:r>
                                 <w:rPr>
@@ -1134,7 +1056,6 @@
                                 <w:calendar w:val="gregorian"/>
                               </w:date>
                             </w:sdtPr>
-                            <w:sdtEndPr/>
                             <w:sdtContent>
                               <w:r>
                                 <w:rPr>
@@ -1173,7 +1094,6 @@
             <w:docPartUnique/>
           </w:docPartObj>
         </w:sdtPr>
-        <w:sdtEndPr/>
         <w:sdtContent>
           <w:r>
             <w:rPr>
@@ -1403,41 +1323,16 @@
       <w:pPr>
         <w:pStyle w:val="Titel"/>
       </w:pPr>
-      <w:sdt>
-        <w:sdtPr>
-          <w:rPr>
-            <w:rFonts w:asciiTheme="minorHAnsi" w:hAnsiTheme="minorHAnsi"/>
-            <w:spacing w:val="0"/>
-          </w:rPr>
-          <w:alias w:val="Titel"/>
-          <w:tag w:val="Titel"/>
-          <w:id w:val="221498486"/>
-          <w:placeholder>
-            <w:docPart w:val="3FAAF941531946BCB8C8F79C595C642E"/>
-          </w:placeholder>
-          <w:dataBinding w:prefixMappings="xmlns:ns0='http://purl.org/dc/elements/1.1/' xmlns:ns1='http://schemas.openxmlformats.org/package/2006/metadata/core-properties' " w:xpath="/ns1:coreProperties[1]/ns0:title[1]" w:storeItemID="{6C3C8BC8-F283-45AE-878A-BAB7291924A1}"/>
-          <w:text/>
-        </w:sdtPr>
-        <w:sdtContent>
-          <w:r>
-            <w:rPr>
-              <w:rFonts w:asciiTheme="minorHAnsi" w:hAnsiTheme="minorHAnsi"/>
-              <w:spacing w:val="0"/>
-            </w:rPr>
-            <w:t>Begrundelse for valg</w:t>
-          </w:r>
-        </w:sdtContent>
-      </w:sdt>
       <w:r>
         <w:rPr>
           <w:noProof/>
-          <w:szCs w:val="52"/>
           <w:lang w:eastAsia="da-DK"/>
         </w:rPr>
+        <w:lastRenderedPageBreak/>
         <mc:AlternateContent>
           <mc:Choice Requires="wpg">
             <w:drawing>
-              <wp:anchor distT="0" distB="0" distL="114300" distR="114300" simplePos="0" relativeHeight="251679744" behindDoc="0" locked="0" layoutInCell="1" allowOverlap="1">
+              <wp:anchor distT="0" distB="0" distL="114300" distR="114300" simplePos="0" relativeHeight="251679744" behindDoc="0" locked="0" layoutInCell="1" allowOverlap="1" wp14:anchorId="4B45839B" wp14:editId="44D6AEE5">
                 <wp:simplePos x="0" y="0"/>
                 <mc:AlternateContent>
                   <mc:Choice Requires="wp14">
@@ -1588,13 +1483,12 @@
       <w:r>
         <w:rPr>
           <w:noProof/>
-          <w:szCs w:val="52"/>
           <w:lang w:eastAsia="da-DK"/>
         </w:rPr>
         <mc:AlternateContent>
           <mc:Choice Requires="wpg">
             <w:drawing>
-              <wp:anchor distT="0" distB="0" distL="114300" distR="114300" simplePos="0" relativeHeight="251680768" behindDoc="0" locked="0" layoutInCell="1" allowOverlap="1">
+              <wp:anchor distT="0" distB="0" distL="114300" distR="114300" simplePos="0" relativeHeight="251680768" behindDoc="0" locked="0" layoutInCell="1" allowOverlap="1" wp14:anchorId="7B005C02" wp14:editId="57D6AA3E">
                 <wp:simplePos x="0" y="0"/>
                 <mc:AlternateContent>
                   <mc:Choice Requires="wp14">
@@ -1745,13 +1639,12 @@
       <w:r>
         <w:rPr>
           <w:noProof/>
-          <w:szCs w:val="52"/>
           <w:lang w:eastAsia="da-DK"/>
         </w:rPr>
         <mc:AlternateContent>
           <mc:Choice Requires="wpg">
             <w:drawing>
-              <wp:anchor distT="0" distB="0" distL="114300" distR="114300" simplePos="0" relativeHeight="251681792" behindDoc="0" locked="0" layoutInCell="1" allowOverlap="1">
+              <wp:anchor distT="0" distB="0" distL="114300" distR="114300" simplePos="0" relativeHeight="251681792" behindDoc="0" locked="0" layoutInCell="1" allowOverlap="1" wp14:anchorId="614DED8E" wp14:editId="059F430C">
                 <wp:simplePos x="0" y="0"/>
                 <mc:AlternateContent>
                   <mc:Choice Requires="wp14">
@@ -1902,13 +1795,12 @@
       <w:r>
         <w:rPr>
           <w:noProof/>
-          <w:szCs w:val="52"/>
           <w:lang w:eastAsia="da-DK"/>
         </w:rPr>
         <mc:AlternateContent>
           <mc:Choice Requires="wpg">
             <w:drawing>
-              <wp:anchor distT="0" distB="0" distL="114300" distR="114300" simplePos="0" relativeHeight="251682816" behindDoc="0" locked="0" layoutInCell="1" allowOverlap="1">
+              <wp:anchor distT="0" distB="0" distL="114300" distR="114300" simplePos="0" relativeHeight="251682816" behindDoc="0" locked="0" layoutInCell="1" allowOverlap="1" wp14:anchorId="49DBCA66" wp14:editId="0FF076E3">
                 <wp:simplePos x="0" y="0"/>
                 <mc:AlternateContent>
                   <mc:Choice Requires="wp14">
@@ -2059,13 +1951,12 @@
       <w:r>
         <w:rPr>
           <w:noProof/>
-          <w:szCs w:val="52"/>
           <w:lang w:eastAsia="da-DK"/>
         </w:rPr>
         <mc:AlternateContent>
           <mc:Choice Requires="wpg">
             <w:drawing>
-              <wp:anchor distT="0" distB="0" distL="114300" distR="114300" simplePos="0" relativeHeight="251683840" behindDoc="0" locked="0" layoutInCell="1" allowOverlap="1">
+              <wp:anchor distT="0" distB="0" distL="114300" distR="114300" simplePos="0" relativeHeight="251683840" behindDoc="0" locked="0" layoutInCell="1" allowOverlap="1" wp14:anchorId="170D8F0D" wp14:editId="7E359C1E">
                 <wp:simplePos x="0" y="0"/>
                 <mc:AlternateContent>
                   <mc:Choice Requires="wp14">
@@ -2216,13 +2107,12 @@
       <w:r>
         <w:rPr>
           <w:noProof/>
-          <w:szCs w:val="52"/>
           <w:lang w:eastAsia="da-DK"/>
         </w:rPr>
         <mc:AlternateContent>
           <mc:Choice Requires="wpg">
             <w:drawing>
-              <wp:anchor distT="0" distB="0" distL="114300" distR="114300" simplePos="0" relativeHeight="251684864" behindDoc="0" locked="0" layoutInCell="1" allowOverlap="1">
+              <wp:anchor distT="0" distB="0" distL="114300" distR="114300" simplePos="0" relativeHeight="251684864" behindDoc="0" locked="0" layoutInCell="1" allowOverlap="1" wp14:anchorId="69B32627" wp14:editId="18CB9EBB">
                 <wp:simplePos x="0" y="0"/>
                 <mc:AlternateContent>
                   <mc:Choice Requires="wp14">
@@ -2373,13 +2263,12 @@
       <w:r>
         <w:rPr>
           <w:noProof/>
-          <w:szCs w:val="52"/>
           <w:lang w:eastAsia="da-DK"/>
         </w:rPr>
         <mc:AlternateContent>
           <mc:Choice Requires="wpg">
             <w:drawing>
-              <wp:anchor distT="0" distB="0" distL="114300" distR="114300" simplePos="0" relativeHeight="251685888" behindDoc="0" locked="0" layoutInCell="1" allowOverlap="1">
+              <wp:anchor distT="0" distB="0" distL="114300" distR="114300" simplePos="0" relativeHeight="251685888" behindDoc="0" locked="0" layoutInCell="1" allowOverlap="1" wp14:anchorId="56952960" wp14:editId="33611F9E">
                 <wp:simplePos x="0" y="0"/>
                 <mc:AlternateContent>
                   <mc:Choice Requires="wp14">
@@ -2530,13 +2419,12 @@
       <w:r>
         <w:rPr>
           <w:noProof/>
-          <w:szCs w:val="52"/>
           <w:lang w:eastAsia="da-DK"/>
         </w:rPr>
         <mc:AlternateContent>
           <mc:Choice Requires="wpg">
             <w:drawing>
-              <wp:anchor distT="0" distB="0" distL="114300" distR="114300" simplePos="0" relativeHeight="251686912" behindDoc="0" locked="0" layoutInCell="1" allowOverlap="1">
+              <wp:anchor distT="0" distB="0" distL="114300" distR="114300" simplePos="0" relativeHeight="251686912" behindDoc="0" locked="0" layoutInCell="1" allowOverlap="1" wp14:anchorId="3006BEC6" wp14:editId="0DD18B9F">
                 <wp:simplePos x="0" y="0"/>
                 <mc:AlternateContent>
                   <mc:Choice Requires="wp14">
@@ -2687,13 +2575,12 @@
       <w:r>
         <w:rPr>
           <w:noProof/>
-          <w:szCs w:val="52"/>
           <w:lang w:eastAsia="da-DK"/>
         </w:rPr>
         <mc:AlternateContent>
           <mc:Choice Requires="wpg">
             <w:drawing>
-              <wp:anchor distT="0" distB="0" distL="114300" distR="114300" simplePos="0" relativeHeight="251687936" behindDoc="0" locked="0" layoutInCell="1" allowOverlap="1">
+              <wp:anchor distT="0" distB="0" distL="114300" distR="114300" simplePos="0" relativeHeight="251687936" behindDoc="0" locked="0" layoutInCell="1" allowOverlap="1" wp14:anchorId="3AE6167F" wp14:editId="27F9E7C5">
                 <wp:simplePos x="0" y="0"/>
                 <mc:AlternateContent>
                   <mc:Choice Requires="wp14">
@@ -2844,13 +2731,12 @@
       <w:r>
         <w:rPr>
           <w:noProof/>
-          <w:szCs w:val="52"/>
           <w:lang w:eastAsia="da-DK"/>
         </w:rPr>
         <mc:AlternateContent>
           <mc:Choice Requires="wpg">
             <w:drawing>
-              <wp:anchor distT="0" distB="0" distL="114300" distR="114300" simplePos="0" relativeHeight="251688960" behindDoc="0" locked="0" layoutInCell="1" allowOverlap="1">
+              <wp:anchor distT="0" distB="0" distL="114300" distR="114300" simplePos="0" relativeHeight="251688960" behindDoc="0" locked="0" layoutInCell="1" allowOverlap="1" wp14:anchorId="393D3E0B" wp14:editId="7D81FECA">
                 <wp:simplePos x="0" y="0"/>
                 <mc:AlternateContent>
                   <mc:Choice Requires="wp14">
@@ -3001,13 +2887,12 @@
       <w:r>
         <w:rPr>
           <w:noProof/>
-          <w:szCs w:val="52"/>
           <w:lang w:eastAsia="da-DK"/>
         </w:rPr>
         <mc:AlternateContent>
           <mc:Choice Requires="wpg">
             <w:drawing>
-              <wp:anchor distT="0" distB="0" distL="114300" distR="114300" simplePos="0" relativeHeight="251689984" behindDoc="0" locked="0" layoutInCell="1" allowOverlap="1">
+              <wp:anchor distT="0" distB="0" distL="114300" distR="114300" simplePos="0" relativeHeight="251689984" behindDoc="0" locked="0" layoutInCell="1" allowOverlap="1" wp14:anchorId="7F188091" wp14:editId="6A093E2C">
                 <wp:simplePos x="0" y="0"/>
                 <mc:AlternateContent>
                   <mc:Choice Requires="wp14">
@@ -3158,13 +3043,12 @@
       <w:r>
         <w:rPr>
           <w:noProof/>
-          <w:szCs w:val="52"/>
           <w:lang w:eastAsia="da-DK"/>
         </w:rPr>
         <mc:AlternateContent>
           <mc:Choice Requires="wpg">
             <w:drawing>
-              <wp:anchor distT="0" distB="0" distL="114300" distR="114300" simplePos="0" relativeHeight="251691008" behindDoc="0" locked="0" layoutInCell="1" allowOverlap="1">
+              <wp:anchor distT="0" distB="0" distL="114300" distR="114300" simplePos="0" relativeHeight="251691008" behindDoc="0" locked="0" layoutInCell="1" allowOverlap="1" wp14:anchorId="7FA315CB" wp14:editId="2E87F798">
                 <wp:simplePos x="0" y="0"/>
                 <mc:AlternateContent>
                   <mc:Choice Requires="wp14">
@@ -3315,13 +3199,12 @@
       <w:r>
         <w:rPr>
           <w:noProof/>
-          <w:szCs w:val="52"/>
           <w:lang w:eastAsia="da-DK"/>
         </w:rPr>
         <mc:AlternateContent>
           <mc:Choice Requires="wpg">
             <w:drawing>
-              <wp:anchor distT="0" distB="0" distL="114300" distR="114300" simplePos="0" relativeHeight="251692032" behindDoc="0" locked="0" layoutInCell="1" allowOverlap="1">
+              <wp:anchor distT="0" distB="0" distL="114300" distR="114300" simplePos="0" relativeHeight="251692032" behindDoc="0" locked="0" layoutInCell="1" allowOverlap="1" wp14:anchorId="31325CCF" wp14:editId="741F3BD3">
                 <wp:simplePos x="0" y="0"/>
                 <mc:AlternateContent>
                   <mc:Choice Requires="wp14">
@@ -3472,13 +3355,12 @@
       <w:r>
         <w:rPr>
           <w:noProof/>
-          <w:szCs w:val="52"/>
           <w:lang w:eastAsia="da-DK"/>
         </w:rPr>
         <mc:AlternateContent>
           <mc:Choice Requires="wpg">
             <w:drawing>
-              <wp:anchor distT="0" distB="0" distL="114300" distR="114300" simplePos="0" relativeHeight="251693056" behindDoc="0" locked="0" layoutInCell="1" allowOverlap="1">
+              <wp:anchor distT="0" distB="0" distL="114300" distR="114300" simplePos="0" relativeHeight="251693056" behindDoc="0" locked="0" layoutInCell="1" allowOverlap="1" wp14:anchorId="6D470A8E" wp14:editId="596CE1FF">
                 <wp:simplePos x="0" y="0"/>
                 <mc:AlternateContent>
                   <mc:Choice Requires="wp14">
@@ -3629,13 +3511,12 @@
       <w:r>
         <w:rPr>
           <w:noProof/>
-          <w:szCs w:val="52"/>
           <w:lang w:eastAsia="da-DK"/>
         </w:rPr>
         <mc:AlternateContent>
           <mc:Choice Requires="wpg">
             <w:drawing>
-              <wp:anchor distT="0" distB="0" distL="114300" distR="114300" simplePos="0" relativeHeight="251694080" behindDoc="0" locked="0" layoutInCell="1" allowOverlap="1">
+              <wp:anchor distT="0" distB="0" distL="114300" distR="114300" simplePos="0" relativeHeight="251694080" behindDoc="0" locked="0" layoutInCell="1" allowOverlap="1" wp14:anchorId="4126C994" wp14:editId="081019B9">
                 <wp:simplePos x="0" y="0"/>
                 <mc:AlternateContent>
                   <mc:Choice Requires="wp14">
@@ -3786,13 +3667,12 @@
       <w:r>
         <w:rPr>
           <w:noProof/>
-          <w:szCs w:val="52"/>
           <w:lang w:eastAsia="da-DK"/>
         </w:rPr>
         <mc:AlternateContent>
           <mc:Choice Requires="wpg">
             <w:drawing>
-              <wp:anchor distT="0" distB="0" distL="114300" distR="114300" simplePos="0" relativeHeight="251695104" behindDoc="0" locked="0" layoutInCell="1" allowOverlap="1">
+              <wp:anchor distT="0" distB="0" distL="114300" distR="114300" simplePos="0" relativeHeight="251695104" behindDoc="0" locked="0" layoutInCell="1" allowOverlap="1" wp14:anchorId="6CB77159" wp14:editId="54844470">
                 <wp:simplePos x="0" y="0"/>
                 <mc:AlternateContent>
                   <mc:Choice Requires="wp14">
@@ -3943,13 +3823,12 @@
       <w:r>
         <w:rPr>
           <w:noProof/>
-          <w:szCs w:val="52"/>
           <w:lang w:eastAsia="da-DK"/>
         </w:rPr>
         <mc:AlternateContent>
           <mc:Choice Requires="wpg">
             <w:drawing>
-              <wp:anchor distT="0" distB="0" distL="114300" distR="114300" simplePos="0" relativeHeight="251696128" behindDoc="0" locked="0" layoutInCell="1" allowOverlap="1">
+              <wp:anchor distT="0" distB="0" distL="114300" distR="114300" simplePos="0" relativeHeight="251696128" behindDoc="0" locked="0" layoutInCell="1" allowOverlap="1" wp14:anchorId="7142661C" wp14:editId="1B542FD1">
                 <wp:simplePos x="0" y="0"/>
                 <mc:AlternateContent>
                   <mc:Choice Requires="wp14">
@@ -4100,13 +3979,12 @@
       <w:r>
         <w:rPr>
           <w:noProof/>
-          <w:szCs w:val="52"/>
           <w:lang w:eastAsia="da-DK"/>
         </w:rPr>
         <mc:AlternateContent>
           <mc:Choice Requires="wpg">
             <w:drawing>
-              <wp:anchor distT="0" distB="0" distL="114300" distR="114300" simplePos="0" relativeHeight="251697152" behindDoc="0" locked="0" layoutInCell="1" allowOverlap="1">
+              <wp:anchor distT="0" distB="0" distL="114300" distR="114300" simplePos="0" relativeHeight="251697152" behindDoc="0" locked="0" layoutInCell="1" allowOverlap="1" wp14:anchorId="07BB3122" wp14:editId="33588E6A">
                 <wp:simplePos x="0" y="0"/>
                 <mc:AlternateContent>
                   <mc:Choice Requires="wp14">
@@ -4257,13 +4135,12 @@
       <w:r>
         <w:rPr>
           <w:noProof/>
-          <w:szCs w:val="52"/>
           <w:lang w:eastAsia="da-DK"/>
         </w:rPr>
         <mc:AlternateContent>
           <mc:Choice Requires="wpg">
             <w:drawing>
-              <wp:anchor distT="0" distB="0" distL="114300" distR="114300" simplePos="0" relativeHeight="251698176" behindDoc="0" locked="0" layoutInCell="1" allowOverlap="1">
+              <wp:anchor distT="0" distB="0" distL="114300" distR="114300" simplePos="0" relativeHeight="251698176" behindDoc="0" locked="0" layoutInCell="1" allowOverlap="1" wp14:anchorId="675C40A9" wp14:editId="59299086">
                 <wp:simplePos x="0" y="0"/>
                 <mc:AlternateContent>
                   <mc:Choice Requires="wp14">
@@ -4414,13 +4291,12 @@
       <w:r>
         <w:rPr>
           <w:noProof/>
-          <w:szCs w:val="52"/>
           <w:lang w:eastAsia="da-DK"/>
         </w:rPr>
         <mc:AlternateContent>
           <mc:Choice Requires="wpg">
             <w:drawing>
-              <wp:anchor distT="0" distB="0" distL="114300" distR="114300" simplePos="0" relativeHeight="251699200" behindDoc="0" locked="0" layoutInCell="1" allowOverlap="1">
+              <wp:anchor distT="0" distB="0" distL="114300" distR="114300" simplePos="0" relativeHeight="251699200" behindDoc="0" locked="0" layoutInCell="1" allowOverlap="1" wp14:anchorId="2A9A4B8F" wp14:editId="7C516F7B">
                 <wp:simplePos x="0" y="0"/>
                 <mc:AlternateContent>
                   <mc:Choice Requires="wp14">
@@ -4571,13 +4447,12 @@
       <w:r>
         <w:rPr>
           <w:noProof/>
-          <w:szCs w:val="52"/>
           <w:lang w:eastAsia="da-DK"/>
         </w:rPr>
         <mc:AlternateContent>
           <mc:Choice Requires="wpg">
             <w:drawing>
-              <wp:anchor distT="0" distB="0" distL="114300" distR="114300" simplePos="0" relativeHeight="251700224" behindDoc="0" locked="0" layoutInCell="1" allowOverlap="1">
+              <wp:anchor distT="0" distB="0" distL="114300" distR="114300" simplePos="0" relativeHeight="251700224" behindDoc="0" locked="0" layoutInCell="1" allowOverlap="1" wp14:anchorId="5B2ECD46" wp14:editId="2D85DF8E">
                 <wp:simplePos x="0" y="0"/>
                 <mc:AlternateContent>
                   <mc:Choice Requires="wp14">
@@ -4725,30 +4600,15 @@
           </mc:Fallback>
         </mc:AlternateContent>
       </w:r>
+      <w:r>
+        <w:t>Begrundelse for valg af emmet</w:t>
+      </w:r>
     </w:p>
-    <w:sdt>
-      <w:sdtPr>
-        <w:alias w:val="Undertitel"/>
-        <w:tag w:val="Undertitel"/>
-        <w:id w:val="221498499"/>
-        <w:placeholder>
-          <w:docPart w:val="709EDFC05DEB418ABCB6E7414C7F1716"/>
-        </w:placeholder>
-        <w:showingPlcHdr/>
-        <w:dataBinding w:prefixMappings="xmlns:ns0='http://purl.org/dc/elements/1.1/' xmlns:ns1='http://schemas.openxmlformats.org/package/2006/metadata/core-properties' " w:xpath="/ns1:coreProperties[1]/ns0:subject[1]" w:storeItemID="{6C3C8BC8-F283-45AE-878A-BAB7291924A1}"/>
-        <w:text/>
-      </w:sdtPr>
-      <w:sdtContent>
-        <w:p>
-          <w:pPr>
-            <w:pStyle w:val="Undertitel"/>
-          </w:pPr>
-          <w:r>
-            <w:t>[Skriv dokumentets undertitel]</w:t>
-          </w:r>
-        </w:p>
-      </w:sdtContent>
-    </w:sdt>
+    <w:p>
+      <w:pPr>
+        <w:pStyle w:val="Undertitel"/>
+      </w:pPr>
+    </w:p>
     <w:p>
       <w:pPr>
         <w:pStyle w:val="Overskrift2"/>
@@ -4778,9 +4638,9 @@
         </w:rPr>
         <w:t>Derfor har jeg valgt at skrive om programmøruddannelsen i min OSO Opgave.</w:t>
       </w:r>
-      <w:bookmarkStart w:id="0" w:name="_GoBack"/>
-      <w:bookmarkEnd w:id="0"/>
     </w:p>
+    <w:p/>
+    <w:p/>
     <w:p>
       <w:pPr>
         <w:pStyle w:val="Titel"/>
@@ -5165,9 +5025,116 @@
         </w:rPr>
       </w:pPr>
     </w:p>
+    <w:p>
+      <w:pPr>
+        <w:pStyle w:val="Titel"/>
+        <w:rPr>
+          <w:color w:val="auto"/>
+        </w:rPr>
+      </w:pPr>
+    </w:p>
+    <w:p>
+      <w:pPr>
+        <w:pStyle w:val="Titel"/>
+      </w:pPr>
+      <w:r>
+        <w:lastRenderedPageBreak/>
+        <w:t xml:space="preserve">Produkt </w:t>
+      </w:r>
+    </w:p>
+    <w:p>
+      <w:pPr>
+        <w:rPr>
+          <w:sz w:val="24"/>
+        </w:rPr>
+      </w:pPr>
+      <w:r>
+        <w:rPr>
+          <w:sz w:val="24"/>
+        </w:rPr>
+        <w:t>Mit produkt er et spil jeg har lave.</w:t>
+      </w:r>
+    </w:p>
+    <w:p>
+      <w:pPr>
+        <w:pStyle w:val="Overskrift1"/>
+      </w:pPr>
+      <w:r>
+        <w:t>værktøjer:</w:t>
+      </w:r>
+    </w:p>
+    <w:p/>
+    <w:p>
+      <w:pPr>
+        <w:rPr>
+          <w:sz w:val="24"/>
+        </w:rPr>
+      </w:pPr>
+      <w:r>
+        <w:rPr>
+          <w:sz w:val="24"/>
+        </w:rPr>
+        <w:t xml:space="preserve">Jeg har brugt </w:t>
+      </w:r>
+      <w:proofErr w:type="spellStart"/>
+      <w:r>
+        <w:rPr>
+          <w:sz w:val="24"/>
+        </w:rPr>
+        <w:t>Unity</w:t>
+      </w:r>
+      <w:proofErr w:type="spellEnd"/>
+      <w:r>
+        <w:rPr>
+          <w:sz w:val="24"/>
+        </w:rPr>
+        <w:t xml:space="preserve"> som er en Game Engin som hjælper med udvikling af spil.</w:t>
+      </w:r>
+      <w:r>
+        <w:rPr>
+          <w:sz w:val="24"/>
+        </w:rPr>
+        <w:t xml:space="preserve"> </w:t>
+      </w:r>
+    </w:p>
+    <w:p>
+      <w:pPr>
+        <w:rPr>
+          <w:sz w:val="24"/>
+        </w:rPr>
+      </w:pPr>
+    </w:p>
+    <w:p>
+      <w:pPr>
+        <w:rPr>
+          <w:sz w:val="24"/>
+        </w:rPr>
+      </w:pPr>
+      <w:r>
+        <w:rPr>
+          <w:sz w:val="24"/>
+        </w:rPr>
+        <w:t xml:space="preserve">Jeg har også brug Photoshop </w:t>
+      </w:r>
+      <w:r>
+        <w:rPr>
+          <w:sz w:val="24"/>
+        </w:rPr>
+        <w:t xml:space="preserve">til at lave grafikken til spilet </w:t>
+      </w:r>
+    </w:p>
+    <w:p>
+      <w:pPr>
+        <w:rPr>
+          <w:sz w:val="24"/>
+        </w:rPr>
+      </w:pPr>
+      <w:bookmarkStart w:id="0" w:name="_GoBack"/>
+      <w:bookmarkEnd w:id="0"/>
+    </w:p>
     <w:sectPr>
-      <w:headerReference w:type="default" r:id="rId13"/>
-      <w:footerReference w:type="default" r:id="rId14"/>
+      <w:headerReference w:type="default" r:id="rId14"/>
+      <w:footerReference w:type="default" r:id="rId15"/>
       <w:pgSz w:w="11907" w:h="16839"/>
       <w:pgMar w:top="1418" w:right="1843" w:bottom="1418" w:left="1843" w:header="709" w:footer="709" w:gutter="0"/>
       <w:pgNumType w:start="0"/>
@@ -5226,7 +5193,7 @@
       <w:rPr>
         <w:noProof/>
       </w:rPr>
-      <w:t>2</w:t>
+      <w:t>3</w:t>
     </w:r>
     <w:r>
       <w:rPr>
@@ -5370,7 +5337,6 @@
           <w:calendar w:val="gregorian"/>
         </w:date>
       </w:sdtPr>
-      <w:sdtEndPr/>
       <w:sdtContent>
         <w:r>
           <w:t>30-11-2017</w:t>
@@ -7673,39 +7639,6 @@
     </w:docPart>
     <w:docPart>
       <w:docPartPr>
-        <w:name w:val="FAEAFF886BBB450A9B7C0DC8E090612A"/>
-        <w:category>
-          <w:name w:val="Generelt"/>
-          <w:gallery w:val="placeholder"/>
-        </w:category>
-        <w:types>
-          <w:type w:val="bbPlcHdr"/>
-        </w:types>
-        <w:behaviors>
-          <w:behavior w:val="content"/>
-        </w:behaviors>
-        <w:guid w:val="{029F947A-7EFC-4350-8FCF-29E6CBF03E13}"/>
-      </w:docPartPr>
-      <w:docPartBody>
-        <w:p>
-          <w:pPr>
-            <w:pStyle w:val="FAEAFF886BBB450A9B7C0DC8E090612A"/>
-          </w:pPr>
-          <w:r>
-            <w:rPr>
-              <w:i/>
-              <w:iCs/>
-              <w:color w:val="632423" w:themeColor="accent2" w:themeShade="80"/>
-              <w:sz w:val="28"/>
-              <w:szCs w:val="28"/>
-            </w:rPr>
-            <w:t>[Skriv dokumentets undertitel]</w:t>
-          </w:r>
-        </w:p>
-      </w:docPartBody>
-    </w:docPart>
-    <w:docPart>
-      <w:docPartPr>
         <w:name w:val="FD2B310921D74F168AB4AD54D4A67AFB"/>
         <w:category>
           <w:name w:val="Generelt"/>
@@ -7725,62 +7658,7 @@
             <w:pStyle w:val="FD2B310921D74F168AB4AD54D4A67AFB"/>
           </w:pPr>
           <w:r>
-            <w:t xml:space="preserve">[Skriv et resume af dokumentet her. Resumeet er normalt en kort beskrivelse af dokumentets indhold. Skriv et resume </w:t>
-          </w:r>
-          <w:r>
-            <w:t>af dokumentet her. Resumeet er normalt en kort beskrivelse af dokumentets indhold.]</w:t>
-          </w:r>
-        </w:p>
-      </w:docPartBody>
-    </w:docPart>
-    <w:docPart>
-      <w:docPartPr>
-        <w:name w:val="3FAAF941531946BCB8C8F79C595C642E"/>
-        <w:category>
-          <w:name w:val="Generelt"/>
-          <w:gallery w:val="placeholder"/>
-        </w:category>
-        <w:types>
-          <w:type w:val="bbPlcHdr"/>
-        </w:types>
-        <w:behaviors>
-          <w:behavior w:val="content"/>
-        </w:behaviors>
-        <w:guid w:val="{2BBD90D5-E436-4D37-9BE8-8E7C48CEF0CF}"/>
-      </w:docPartPr>
-      <w:docPartBody>
-        <w:p>
-          <w:pPr>
-            <w:pStyle w:val="3FAAF941531946BCB8C8F79C595C642E"/>
-          </w:pPr>
-          <w:r>
-            <w:t>[Skriv jobbetegnelsen]</w:t>
-          </w:r>
-        </w:p>
-      </w:docPartBody>
-    </w:docPart>
-    <w:docPart>
-      <w:docPartPr>
-        <w:name w:val="709EDFC05DEB418ABCB6E7414C7F1716"/>
-        <w:category>
-          <w:name w:val="Generelt"/>
-          <w:gallery w:val="placeholder"/>
-        </w:category>
-        <w:types>
-          <w:type w:val="bbPlcHdr"/>
-        </w:types>
-        <w:behaviors>
-          <w:behavior w:val="content"/>
-        </w:behaviors>
-        <w:guid w:val="{D8C4B491-A9DF-40B9-9C66-7ED11E171059}"/>
-      </w:docPartPr>
-      <w:docPartBody>
-        <w:p>
-          <w:pPr>
-            <w:pStyle w:val="709EDFC05DEB418ABCB6E7414C7F1716"/>
-          </w:pPr>
-          <w:r>
-            <w:t>[Skriv dokumentets undertitel]</w:t>
+            <w:t>[Skriv et resume af dokumentet her. Resumeet er normalt en kort beskrivelse af dokumentets indhold. Skriv et resume af dokumentet her. Resumeet er normalt en kort beskrivelse af dokumentets indhold.]</w:t>
           </w:r>
         </w:p>
       </w:docPartBody>
@@ -7872,7 +7750,6 @@
   </w:compat>
   <w:rsids>
     <w:rsidRoot w:val="00876380"/>
-    <w:rsid w:val="00485E78"/>
     <w:rsid w:val="00876380"/>
   </w:rsids>
   <m:mathPr>
@@ -8832,6 +8709,10 @@
 </tns:customPropertyEditors>
 </file>
 
+<file path=customXml/item6.xml><?xml version="1.0" encoding="utf-8"?>
+<b:Sources xmlns:b="http://schemas.openxmlformats.org/officeDocument/2006/bibliography" xmlns="http://schemas.openxmlformats.org/officeDocument/2006/bibliography" SelectedStyle="\APA.XSL" StyleName="APA"/>
+</file>
+
 <file path=customXml/itemProps1.xml><?xml version="1.0" encoding="utf-8"?>
 <ds:datastoreItem xmlns:ds="http://schemas.openxmlformats.org/officeDocument/2006/customXml" ds:itemID="{55AF091B-3C7A-41E3-B477-F2FDAA23CFDA}">
   <ds:schemaRefs>
@@ -8870,4 +8751,12 @@
     <ds:schemaRef ds:uri="http://schemas.microsoft.com/office/2006/customDocumentInformationPanel"/>
   </ds:schemaRefs>
 </ds:datastoreItem>
+</file>
+
+<file path=customXml/itemProps6.xml><?xml version="1.0" encoding="utf-8"?>
+<ds:datastoreItem xmlns:ds="http://schemas.openxmlformats.org/officeDocument/2006/customXml" ds:itemID="{6A052B66-C399-4C1B-A1EE-C120422E016D}">
+  <ds:schemaRefs>
+    <ds:schemaRef ds:uri="http://schemas.openxmlformats.org/officeDocument/2006/bibliography"/>
+  </ds:schemaRefs>
+</ds:datastoreItem>
 </file>
</xml_diff>